<commit_message>
Django project - Interview service for New Horizon Career
</commit_message>
<xml_diff>
--- a/document/NHC_Interview_Service.docx
+++ b/document/NHC_Interview_Service.docx
@@ -26,139 +26,58 @@
       <w:pPr>
         <w:pStyle w:val="ListParagraph"/>
       </w:pPr>
-      <w:proofErr w:type="gramStart"/>
-      <w:r>
-        <w:t>base.html</w:t>
-      </w:r>
-      <w:proofErr w:type="gramEnd"/>
-      <w:r>
-        <w:t xml:space="preserve"> in /</w:t>
-      </w:r>
-      <w:proofErr w:type="spellStart"/>
-      <w:r>
-        <w:t>Project_test</w:t>
-      </w:r>
-      <w:proofErr w:type="spellEnd"/>
-      <w:r>
-        <w:t xml:space="preserve">/static/templates is the initialization page when the service starts. </w:t>
-      </w:r>
-      <w:r>
-        <w:t xml:space="preserve">It loads the </w:t>
-      </w:r>
-      <w:proofErr w:type="spellStart"/>
-      <w:r>
-        <w:t>jumbotron</w:t>
-      </w:r>
-      <w:proofErr w:type="spellEnd"/>
-      <w:r>
-        <w:t xml:space="preserve"> and bootstrap </w:t>
-      </w:r>
-      <w:proofErr w:type="spellStart"/>
-      <w:r>
-        <w:t>css</w:t>
-      </w:r>
-      <w:proofErr w:type="spellEnd"/>
-      <w:r>
-        <w:t xml:space="preserve"> files as well as bootstrap and </w:t>
-      </w:r>
-      <w:proofErr w:type="spellStart"/>
-      <w:r>
-        <w:t>jquery</w:t>
-      </w:r>
-      <w:proofErr w:type="spellEnd"/>
-      <w:r>
-        <w:t xml:space="preserve"> </w:t>
-      </w:r>
-      <w:proofErr w:type="spellStart"/>
-      <w:r>
-        <w:t>javascript</w:t>
-      </w:r>
-      <w:proofErr w:type="spellEnd"/>
-      <w:r>
-        <w:t xml:space="preserve"> files. Other html files extends this base.html page and uses </w:t>
-      </w:r>
-    </w:p>
-    <w:p>
-      <w:pPr>
-        <w:pStyle w:val="ListParagraph"/>
-      </w:pPr>
-    </w:p>
-    <w:p>
-      <w:pPr>
-        <w:pStyle w:val="ListParagraph"/>
-      </w:pPr>
-      <w:r>
-        <w:t xml:space="preserve">{% </w:t>
-      </w:r>
-      <w:proofErr w:type="gramStart"/>
-      <w:r>
-        <w:t>block</w:t>
-      </w:r>
-      <w:proofErr w:type="gramEnd"/>
-      <w:r>
-        <w:t xml:space="preserve"> ******** %}</w:t>
-      </w:r>
-    </w:p>
-    <w:p>
-      <w:pPr>
-        <w:pStyle w:val="ListParagraph"/>
-      </w:pPr>
-      <w:r>
-        <w:t xml:space="preserve">{% </w:t>
-      </w:r>
-      <w:proofErr w:type="spellStart"/>
-      <w:proofErr w:type="gramStart"/>
-      <w:r>
-        <w:t>endblock</w:t>
-      </w:r>
-      <w:proofErr w:type="spellEnd"/>
-      <w:proofErr w:type="gramEnd"/>
-      <w:r>
-        <w:t xml:space="preserve"> %}</w:t>
-      </w:r>
-    </w:p>
-    <w:p>
-      <w:pPr>
-        <w:pStyle w:val="ListParagraph"/>
-      </w:pPr>
-    </w:p>
-    <w:p>
-      <w:pPr>
-        <w:pStyle w:val="ListParagraph"/>
-      </w:pPr>
-      <w:proofErr w:type="gramStart"/>
-      <w:r>
-        <w:t>to</w:t>
-      </w:r>
-      <w:proofErr w:type="gramEnd"/>
-      <w:r>
-        <w:t xml:space="preserve"> display its own content. </w:t>
-      </w:r>
-    </w:p>
-    <w:p>
-      <w:pPr>
-        <w:pStyle w:val="ListParagraph"/>
-      </w:pPr>
-    </w:p>
-    <w:p>
-      <w:pPr>
-        <w:pStyle w:val="ListParagraph"/>
-      </w:pPr>
-      <w:proofErr w:type="gramStart"/>
-      <w:r>
-        <w:t>navbar.html</w:t>
-      </w:r>
-      <w:proofErr w:type="gramEnd"/>
-      <w:r>
-        <w:t xml:space="preserve"> is on the top of display which is from </w:t>
-      </w:r>
-      <w:proofErr w:type="spellStart"/>
-      <w:r>
-        <w:t>getbootstrap</w:t>
-      </w:r>
-      <w:proofErr w:type="spellEnd"/>
-      <w:r>
-        <w:t xml:space="preserve"> website.</w:t>
+      <w:r>
+        <w:t xml:space="preserve">base.html in /Project_test/static/templates is the initialization page when the service starts. </w:t>
+      </w:r>
+      <w:r>
+        <w:t xml:space="preserve">It loads the jumbotron and bootstrap css files as well as bootstrap and jquery javascript files. Other html files extends this base.html page and uses </w:t>
+      </w:r>
+    </w:p>
+    <w:p>
+      <w:pPr>
+        <w:pStyle w:val="ListParagraph"/>
+      </w:pPr>
+    </w:p>
+    <w:p>
+      <w:pPr>
+        <w:pStyle w:val="ListParagraph"/>
+      </w:pPr>
+      <w:r>
+        <w:t>{% block ******** %}</w:t>
+      </w:r>
+    </w:p>
+    <w:p>
+      <w:pPr>
+        <w:pStyle w:val="ListParagraph"/>
+      </w:pPr>
+      <w:r>
+        <w:t>{% endblock %}</w:t>
+      </w:r>
+    </w:p>
+    <w:p>
+      <w:pPr>
+        <w:pStyle w:val="ListParagraph"/>
+      </w:pPr>
+    </w:p>
+    <w:p>
+      <w:pPr>
+        <w:pStyle w:val="ListParagraph"/>
+      </w:pPr>
+      <w:r>
+        <w:t xml:space="preserve">to display its own content. </w:t>
+      </w:r>
+    </w:p>
+    <w:p>
+      <w:pPr>
+        <w:pStyle w:val="ListParagraph"/>
+      </w:pPr>
+    </w:p>
+    <w:p>
+      <w:pPr>
+        <w:pStyle w:val="ListParagraph"/>
+      </w:pPr>
+      <w:r>
+        <w:t>navbar.html is on the top of display which is from getbootstrap website.</w:t>
       </w:r>
     </w:p>
     <w:p>
@@ -194,16 +113,9 @@
           <w:numId w:val="2"/>
         </w:numPr>
       </w:pPr>
-      <w:proofErr w:type="spellStart"/>
-      <w:proofErr w:type="gramStart"/>
-      <w:r>
-        <w:t>interview</w:t>
-      </w:r>
-      <w:proofErr w:type="gramEnd"/>
-      <w:r>
-        <w:t>_list</w:t>
-      </w:r>
-      <w:proofErr w:type="spellEnd"/>
+      <w:r>
+        <w:t>interview_list</w:t>
+      </w:r>
       <w:r>
         <w:t xml:space="preserve"> (Read)</w:t>
       </w:r>
@@ -216,16 +128,9 @@
           <w:numId w:val="2"/>
         </w:numPr>
       </w:pPr>
-      <w:proofErr w:type="spellStart"/>
-      <w:proofErr w:type="gramStart"/>
-      <w:r>
-        <w:t>search</w:t>
-      </w:r>
-      <w:proofErr w:type="gramEnd"/>
-      <w:r>
-        <w:t>_interviews</w:t>
-      </w:r>
-      <w:proofErr w:type="spellEnd"/>
+      <w:r>
+        <w:t>search_interviews</w:t>
+      </w:r>
       <w:r>
         <w:t xml:space="preserve"> </w:t>
       </w:r>
@@ -241,16 +146,9 @@
           <w:numId w:val="2"/>
         </w:numPr>
       </w:pPr>
-      <w:proofErr w:type="spellStart"/>
-      <w:proofErr w:type="gramStart"/>
-      <w:r>
-        <w:t>interview</w:t>
-      </w:r>
-      <w:proofErr w:type="gramEnd"/>
-      <w:r>
-        <w:t>_create</w:t>
-      </w:r>
-      <w:proofErr w:type="spellEnd"/>
+      <w:r>
+        <w:t>interview_create</w:t>
+      </w:r>
       <w:r>
         <w:t xml:space="preserve"> (Create</w:t>
       </w:r>
@@ -269,16 +167,9 @@
           <w:numId w:val="2"/>
         </w:numPr>
       </w:pPr>
-      <w:proofErr w:type="spellStart"/>
-      <w:proofErr w:type="gramStart"/>
-      <w:r>
-        <w:t>interview</w:t>
-      </w:r>
-      <w:proofErr w:type="gramEnd"/>
-      <w:r>
-        <w:t>_update</w:t>
-      </w:r>
-      <w:proofErr w:type="spellEnd"/>
+      <w:r>
+        <w:t>interview_update</w:t>
+      </w:r>
       <w:r>
         <w:t xml:space="preserve"> (Update</w:t>
       </w:r>
@@ -297,16 +188,9 @@
           <w:numId w:val="2"/>
         </w:numPr>
       </w:pPr>
-      <w:proofErr w:type="spellStart"/>
-      <w:proofErr w:type="gramStart"/>
-      <w:r>
-        <w:t>interview</w:t>
-      </w:r>
-      <w:proofErr w:type="gramEnd"/>
-      <w:r>
-        <w:t>_delete</w:t>
-      </w:r>
-      <w:proofErr w:type="spellEnd"/>
+      <w:r>
+        <w:t>interview_delete</w:t>
+      </w:r>
       <w:r>
         <w:t xml:space="preserve"> (Delete)</w:t>
       </w:r>
@@ -320,36 +204,16 @@
       <w:pPr>
         <w:ind w:left="720"/>
       </w:pPr>
-      <w:proofErr w:type="spellStart"/>
-      <w:proofErr w:type="gramStart"/>
-      <w:r>
-        <w:t>interview</w:t>
-      </w:r>
-      <w:proofErr w:type="gramEnd"/>
-      <w:r>
-        <w:t>_list</w:t>
-      </w:r>
-      <w:proofErr w:type="spellEnd"/>
-      <w:r>
-        <w:t xml:space="preserve"> lists all current users’ interviews;</w:t>
+      <w:r>
+        <w:t>interview_list lists all current users’ interviews;</w:t>
       </w:r>
     </w:p>
     <w:p>
       <w:pPr>
         <w:ind w:left="720"/>
       </w:pPr>
-      <w:proofErr w:type="spellStart"/>
-      <w:proofErr w:type="gramStart"/>
-      <w:r>
-        <w:t>search</w:t>
-      </w:r>
-      <w:proofErr w:type="gramEnd"/>
-      <w:r>
-        <w:t>_interviews</w:t>
-      </w:r>
-      <w:proofErr w:type="spellEnd"/>
-      <w:r>
-        <w:t xml:space="preserve"> lists current users’ interviews based on key words in the search box. It searches </w:t>
+      <w:r>
+        <w:t xml:space="preserve">search_interviews lists current users’ interviews based on key words in the search box. It searches </w:t>
       </w:r>
       <w:r>
         <w:rPr>
@@ -390,44 +254,21 @@
         <w:ind w:left="720"/>
       </w:pPr>
       <w:r>
-        <w:t xml:space="preserve">When editing the view, make sure to use the </w:t>
-      </w:r>
-      <w:proofErr w:type="spellStart"/>
-      <w:r>
-        <w:t>pk</w:t>
-      </w:r>
-      <w:proofErr w:type="spellEnd"/>
-      <w:r>
-        <w:t xml:space="preserve"> from request:</w:t>
+        <w:t>When editing the view, make sure to use the pk from request:</w:t>
       </w:r>
     </w:p>
     <w:p>
       <w:pPr>
         <w:ind w:left="720"/>
       </w:pPr>
-      <w:proofErr w:type="gramStart"/>
-      <w:r>
-        <w:t>interview.pk</w:t>
-      </w:r>
-      <w:proofErr w:type="gramEnd"/>
-      <w:r>
-        <w:t>=</w:t>
-      </w:r>
-      <w:proofErr w:type="spellStart"/>
-      <w:r>
-        <w:t>pk</w:t>
-      </w:r>
-      <w:proofErr w:type="spellEnd"/>
+      <w:r>
+        <w:t>interview.pk=pk</w:t>
+      </w:r>
     </w:p>
     <w:p>
       <w:r>
         <w:tab/>
-      </w:r>
-      <w:r>
-        <w:t xml:space="preserve">This is to </w:t>
-      </w:r>
-      <w:r>
-        <w:t xml:space="preserve">make sure not to create new interview entries when editing but </w:t>
+        <w:t xml:space="preserve">This is to make sure not to create new interview entries when editing but </w:t>
       </w:r>
       <w:r>
         <w:tab/>
@@ -456,29 +297,14 @@
       <w:r>
         <w:t xml:space="preserve"> to use “</w:t>
       </w:r>
-      <w:proofErr w:type="spellStart"/>
       <w:r>
         <w:t>render_to_response</w:t>
       </w:r>
-      <w:proofErr w:type="spellEnd"/>
-      <w:r>
-        <w:t xml:space="preserve">” function as there might be an </w:t>
-      </w:r>
-      <w:proofErr w:type="spellStart"/>
-      <w:r>
-        <w:t>csrf</w:t>
-      </w:r>
-      <w:proofErr w:type="spellEnd"/>
-      <w:r>
-        <w:t xml:space="preserve"> token issue – always use </w:t>
-      </w:r>
-      <w:proofErr w:type="gramStart"/>
-      <w:r>
-        <w:t>render(</w:t>
-      </w:r>
-      <w:proofErr w:type="gramEnd"/>
-      <w:r>
-        <w:t>request,</w:t>
+      <w:r>
+        <w:t xml:space="preserve">” function as there might be an csrf token issue – always use </w:t>
+      </w:r>
+      <w:r>
+        <w:t>render(request,</w:t>
       </w:r>
       <w:r>
         <w:t xml:space="preserve"> …</w:t>
@@ -489,8 +315,6 @@
       <w:r>
         <w:t xml:space="preserve"> to avoid the error. </w:t>
       </w:r>
-      <w:bookmarkStart w:id="0" w:name="_GoBack"/>
-      <w:bookmarkEnd w:id="0"/>
     </w:p>
     <w:p>
       <w:pPr>
@@ -514,49 +338,20 @@
         <w:pStyle w:val="ListParagraph"/>
       </w:pPr>
       <w:r>
-        <w:t>This is configured in the urls.py under /</w:t>
-      </w:r>
-      <w:proofErr w:type="spellStart"/>
-      <w:r>
-        <w:t>Project_test</w:t>
-      </w:r>
-      <w:proofErr w:type="spellEnd"/>
-      <w:r>
-        <w:t>/</w:t>
-      </w:r>
-      <w:proofErr w:type="spellStart"/>
-      <w:r>
-        <w:t>src</w:t>
-      </w:r>
-      <w:proofErr w:type="spellEnd"/>
-      <w:r>
-        <w:t xml:space="preserve">/ folder. </w:t>
-      </w:r>
-    </w:p>
-    <w:p>
-      <w:pPr>
-        <w:pStyle w:val="ListParagraph"/>
-      </w:pPr>
-    </w:p>
-    <w:p>
-      <w:pPr>
-        <w:pStyle w:val="ListParagraph"/>
-      </w:pPr>
-      <w:r>
-        <w:t>'</w:t>
-      </w:r>
-      <w:proofErr w:type="spellStart"/>
-      <w:proofErr w:type="gramStart"/>
-      <w:r>
-        <w:t>bootstrapform</w:t>
-      </w:r>
-      <w:proofErr w:type="spellEnd"/>
-      <w:r>
-        <w:t>'</w:t>
-      </w:r>
-      <w:proofErr w:type="gramEnd"/>
-      <w:r>
-        <w:t xml:space="preserve">, </w:t>
+        <w:t xml:space="preserve">This is configured in the urls.py under /Project_test/src/ folder. </w:t>
+      </w:r>
+    </w:p>
+    <w:p>
+      <w:pPr>
+        <w:pStyle w:val="ListParagraph"/>
+      </w:pPr>
+    </w:p>
+    <w:p>
+      <w:pPr>
+        <w:pStyle w:val="ListParagraph"/>
+      </w:pPr>
+      <w:r>
+        <w:t xml:space="preserve">'bootstrapform', </w:t>
       </w:r>
     </w:p>
     <w:p>
@@ -576,36 +371,21 @@
       <w:pPr>
         <w:pStyle w:val="ListParagraph"/>
       </w:pPr>
-      <w:proofErr w:type="spellStart"/>
-      <w:proofErr w:type="gramStart"/>
-      <w:r>
-        <w:t>django</w:t>
-      </w:r>
-      <w:proofErr w:type="spellEnd"/>
-      <w:proofErr w:type="gramEnd"/>
-      <w:r>
-        <w:t>-bootstrap-form==3.1</w:t>
-      </w:r>
-    </w:p>
-    <w:p>
-      <w:pPr>
-        <w:pStyle w:val="ListParagraph"/>
-      </w:pPr>
-    </w:p>
-    <w:p>
-      <w:pPr>
-        <w:pStyle w:val="ListParagraph"/>
-      </w:pPr>
-      <w:r>
-        <w:t>'</w:t>
-      </w:r>
-      <w:proofErr w:type="gramStart"/>
-      <w:r>
-        <w:t>registration'</w:t>
-      </w:r>
-      <w:proofErr w:type="gramEnd"/>
-      <w:r>
-        <w:t>,</w:t>
+      <w:r>
+        <w:t>django-bootstrap-form==3.1</w:t>
+      </w:r>
+    </w:p>
+    <w:p>
+      <w:pPr>
+        <w:pStyle w:val="ListParagraph"/>
+      </w:pPr>
+    </w:p>
+    <w:p>
+      <w:pPr>
+        <w:pStyle w:val="ListParagraph"/>
+      </w:pPr>
+      <w:r>
+        <w:t>'registration',</w:t>
       </w:r>
       <w:r>
         <w:t xml:space="preserve"> </w:t>
@@ -628,49 +408,21 @@
       <w:pPr>
         <w:pStyle w:val="ListParagraph"/>
       </w:pPr>
-      <w:proofErr w:type="spellStart"/>
-      <w:proofErr w:type="gramStart"/>
-      <w:r>
-        <w:t>django</w:t>
-      </w:r>
-      <w:proofErr w:type="spellEnd"/>
-      <w:proofErr w:type="gramEnd"/>
-      <w:r>
-        <w:t>-registration-</w:t>
-      </w:r>
-      <w:proofErr w:type="spellStart"/>
-      <w:r>
-        <w:t>redux</w:t>
-      </w:r>
-      <w:proofErr w:type="spellEnd"/>
-      <w:r>
-        <w:t>==1.1</w:t>
-      </w:r>
-    </w:p>
-    <w:p>
-      <w:pPr>
-        <w:pStyle w:val="ListParagraph"/>
-      </w:pPr>
-    </w:p>
-    <w:p>
-      <w:pPr>
-        <w:pStyle w:val="ListParagraph"/>
-      </w:pPr>
-      <w:r>
-        <w:t>'</w:t>
-      </w:r>
-      <w:proofErr w:type="spellStart"/>
-      <w:proofErr w:type="gramStart"/>
-      <w:r>
-        <w:t>pagination</w:t>
-      </w:r>
-      <w:proofErr w:type="gramEnd"/>
-      <w:r>
-        <w:t>_bootstrap</w:t>
-      </w:r>
-      <w:proofErr w:type="spellEnd"/>
-      <w:r>
-        <w:t>',</w:t>
+      <w:r>
+        <w:t>django-registration-redux==1.1</w:t>
+      </w:r>
+    </w:p>
+    <w:p>
+      <w:pPr>
+        <w:pStyle w:val="ListParagraph"/>
+      </w:pPr>
+    </w:p>
+    <w:p>
+      <w:pPr>
+        <w:pStyle w:val="ListParagraph"/>
+      </w:pPr>
+      <w:r>
+        <w:t>'pagination_bootstrap',</w:t>
       </w:r>
       <w:r>
         <w:t xml:space="preserve"> </w:t>
@@ -685,19 +437,7 @@
           <w:rPr>
             <w:rStyle w:val="Hyperlink"/>
           </w:rPr>
-          <w:t>https://pypi.python.org/pypi/django-pagi</w:t>
-        </w:r>
-        <w:r>
-          <w:rPr>
-            <w:rStyle w:val="Hyperlink"/>
-          </w:rPr>
-          <w:t>n</w:t>
-        </w:r>
-        <w:r>
-          <w:rPr>
-            <w:rStyle w:val="Hyperlink"/>
-          </w:rPr>
-          <w:t>ation-bootstrap</w:t>
+          <w:t>https://pypi.python.org/pypi/django-pagination-bootstrap</w:t>
         </w:r>
       </w:hyperlink>
     </w:p>
@@ -705,15 +445,8 @@
       <w:pPr>
         <w:pStyle w:val="ListParagraph"/>
       </w:pPr>
-      <w:proofErr w:type="spellStart"/>
-      <w:proofErr w:type="gramStart"/>
-      <w:r>
-        <w:t>django</w:t>
-      </w:r>
-      <w:proofErr w:type="spellEnd"/>
-      <w:proofErr w:type="gramEnd"/>
-      <w:r>
-        <w:t>-pagination-bootstrap 1.0.5</w:t>
+      <w:r>
+        <w:t>django-pagination-bootstrap 1.0.5</w:t>
       </w:r>
     </w:p>
     <w:p/>
@@ -744,6 +477,11 @@
       </w:hyperlink>
     </w:p>
     <w:p>
+      <w:pPr>
+        <w:rPr>
+          <w:rStyle w:val="Hyperlink"/>
+        </w:rPr>
+      </w:pPr>
       <w:hyperlink r:id="rId11" w:history="1">
         <w:r>
           <w:rPr>
@@ -752,6 +490,87 @@
           <w:t>http://getbootstrap.com/components/</w:t>
         </w:r>
       </w:hyperlink>
+    </w:p>
+    <w:p>
+      <w:pPr>
+        <w:rPr>
+          <w:rStyle w:val="Hyperlink"/>
+        </w:rPr>
+      </w:pPr>
+    </w:p>
+    <w:p>
+      <w:pPr>
+        <w:rPr>
+          <w:rStyle w:val="Hyperlink"/>
+        </w:rPr>
+      </w:pPr>
+    </w:p>
+    <w:p>
+      <w:pPr>
+        <w:rPr>
+          <w:rStyle w:val="Hyperlink"/>
+        </w:rPr>
+      </w:pPr>
+    </w:p>
+    <w:p>
+      <w:r>
+        <w:t>How to start the service locally</w:t>
+      </w:r>
+    </w:p>
+    <w:p>
+      <w:r>
+        <w:t xml:space="preserve">cd </w:t>
+      </w:r>
+      <w:r>
+        <w:t>/User/Nuya/Work/django/</w:t>
+      </w:r>
+      <w:r>
+        <w:t>Project_test</w:t>
+      </w:r>
+      <w:r>
+        <w:t>/src</w:t>
+      </w:r>
+    </w:p>
+    <w:p>
+      <w:r>
+        <w:t>python manage.py runserver</w:t>
+      </w:r>
+    </w:p>
+    <w:p/>
+    <w:p>
+      <w:r>
+        <w:t>You have unapplied migrations; your app may not work properly until they are applied.
+Run 'python manage.py migrate' to apply them.
+April 11, 2016 - 15:57:48
+Django version 1.9.5, using settings 'mysite.settings'
+Starting development server at http://127.0.0.1:8000/
+Quit the server with CONTROL-C.</w:t>
+      </w:r>
+    </w:p>
+    <w:p/>
+    <w:p>
+      <w:bookmarkStart w:id="0" w:name="_GoBack"/>
+      <w:bookmarkEnd w:id="0"/>
+    </w:p>
+    <w:p>
+      <w:r>
+        <w:t xml:space="preserve">python manage.py syncdb
+  </w:t>
+      </w:r>
+    </w:p>
+    <w:p>
+      <w:r>
+        <w:t xml:space="preserve">python </w:t>
+      </w:r>
+      <w:r>
+        <w:t xml:space="preserve">manage.py makemigrations
+  </w:t>
+      </w:r>
+    </w:p>
+    <w:p>
+      <w:r>
+        <w:t>python manage.py migrate</w:t>
+      </w:r>
     </w:p>
     <w:sectPr>
       <w:pgSz w:w="11900" w:h="16840"/>

</xml_diff>